<commit_message>
Factor Analysis assignment update progress
</commit_message>
<xml_diff>
--- a/2_13_2019-Assignment_6_Factor_Analysis/Eddy_Factor_Analysis.docx
+++ b/2_13_2019-Assignment_6_Factor_Analysis/Eddy_Factor_Analysis.docx
@@ -2,8 +2,49 @@
 <file path=word/document.xml><?xml version="1.0" encoding="utf-8"?>
 <w:document xmlns:wpc="http://schemas.microsoft.com/office/word/2010/wordprocessingCanvas" xmlns:cx="http://schemas.microsoft.com/office/drawing/2014/chartex" xmlns:cx1="http://schemas.microsoft.com/office/drawing/2015/9/8/chartex" xmlns:cx2="http://schemas.microsoft.com/office/drawing/2015/10/21/chartex" xmlns:cx3="http://schemas.microsoft.com/office/drawing/2016/5/9/chartex" xmlns:cx4="http://schemas.microsoft.com/office/drawing/2016/5/10/chartex" xmlns:cx5="http://schemas.microsoft.com/office/drawing/2016/5/11/chartex" xmlns:cx6="http://schemas.microsoft.com/office/drawing/2016/5/12/chartex" xmlns:cx7="http://schemas.microsoft.com/office/drawing/2016/5/13/chartex" xmlns:cx8="http://schemas.microsoft.com/office/drawing/2016/5/14/chartex" xmlns:mc="http://schemas.openxmlformats.org/markup-compatibility/2006" xmlns:aink="http://schemas.microsoft.com/office/drawing/2016/ink" xmlns:am3d="http://schemas.microsoft.com/office/drawing/2017/model3d" xmlns:o="urn:schemas-microsoft-com:office:office" xmlns:r="http://schemas.openxmlformats.org/officeDocument/2006/relationships" xmlns:m="http://schemas.openxmlformats.org/officeDocument/2006/math" xmlns:v="urn:schemas-microsoft-com:vml" xmlns:wp14="http://schemas.microsoft.com/office/word/2010/wordprocessingDrawing" xmlns:wp="http://schemas.openxmlformats.org/drawingml/2006/wordprocessingDrawing" xmlns:w10="urn:schemas-microsoft-com:office:word" xmlns:w="http://schemas.openxmlformats.org/wordprocessingml/2006/main" xmlns:w14="http://schemas.microsoft.com/office/word/2010/wordml" xmlns:w15="http://schemas.microsoft.com/office/word/2012/wordml" xmlns:w16cid="http://schemas.microsoft.com/office/word/2016/wordml/cid" xmlns:w16se="http://schemas.microsoft.com/office/word/2015/wordml/symex" xmlns:wpg="http://schemas.microsoft.com/office/word/2010/wordprocessingGroup" xmlns:wpi="http://schemas.microsoft.com/office/word/2010/wordprocessingInk" xmlns:wne="http://schemas.microsoft.com/office/word/2006/wordml" xmlns:wps="http://schemas.microsoft.com/office/word/2010/wordprocessingShape" mc:Ignorable="w14 w15 w16se w16cid wp14">
   <w:body>
+    <w:p/>
     <w:p>
       <w:bookmarkStart w:id="0" w:name="_GoBack"/>
+      <w:r>
+        <w:rPr>
+          <w:noProof/>
+        </w:rPr>
+        <w:drawing>
+          <wp:inline distT="0" distB="0" distL="0" distR="0" wp14:anchorId="7F23BE60" wp14:editId="1E1DD169">
+            <wp:extent cx="5143500" cy="3852130"/>
+            <wp:effectExtent l="0" t="0" r="0" b="0"/>
+            <wp:docPr id="1" name="Picture 1"/>
+            <wp:cNvGraphicFramePr>
+              <a:graphicFrameLocks xmlns:a="http://schemas.openxmlformats.org/drawingml/2006/main" noChangeAspect="1"/>
+            </wp:cNvGraphicFramePr>
+            <a:graphic xmlns:a="http://schemas.openxmlformats.org/drawingml/2006/main">
+              <a:graphicData uri="http://schemas.openxmlformats.org/drawingml/2006/picture">
+                <pic:pic xmlns:pic="http://schemas.openxmlformats.org/drawingml/2006/picture">
+                  <pic:nvPicPr>
+                    <pic:cNvPr id="1" name=""/>
+                    <pic:cNvPicPr/>
+                  </pic:nvPicPr>
+                  <pic:blipFill>
+                    <a:blip r:embed="rId4"/>
+                    <a:stretch>
+                      <a:fillRect/>
+                    </a:stretch>
+                  </pic:blipFill>
+                  <pic:spPr>
+                    <a:xfrm>
+                      <a:off x="0" y="0"/>
+                      <a:ext cx="5156419" cy="3861806"/>
+                    </a:xfrm>
+                    <a:prstGeom prst="rect">
+                      <a:avLst/>
+                    </a:prstGeom>
+                  </pic:spPr>
+                </pic:pic>
+              </a:graphicData>
+            </a:graphic>
+          </wp:inline>
+        </w:drawing>
+      </w:r>
       <w:bookmarkEnd w:id="0"/>
     </w:p>
     <w:sectPr>

</xml_diff>

<commit_message>
Tried more factor analysis packages and techniques. Needs mroe work
</commit_message>
<xml_diff>
--- a/2_13_2019-Assignment_6_Factor_Analysis/Eddy_Factor_Analysis.docx
+++ b/2_13_2019-Assignment_6_Factor_Analysis/Eddy_Factor_Analysis.docx
@@ -2,9 +2,136 @@
 <file path=word/document.xml><?xml version="1.0" encoding="utf-8"?>
 <w:document xmlns:wpc="http://schemas.microsoft.com/office/word/2010/wordprocessingCanvas" xmlns:cx="http://schemas.microsoft.com/office/drawing/2014/chartex" xmlns:cx1="http://schemas.microsoft.com/office/drawing/2015/9/8/chartex" xmlns:cx2="http://schemas.microsoft.com/office/drawing/2015/10/21/chartex" xmlns:cx3="http://schemas.microsoft.com/office/drawing/2016/5/9/chartex" xmlns:cx4="http://schemas.microsoft.com/office/drawing/2016/5/10/chartex" xmlns:cx5="http://schemas.microsoft.com/office/drawing/2016/5/11/chartex" xmlns:cx6="http://schemas.microsoft.com/office/drawing/2016/5/12/chartex" xmlns:cx7="http://schemas.microsoft.com/office/drawing/2016/5/13/chartex" xmlns:cx8="http://schemas.microsoft.com/office/drawing/2016/5/14/chartex" xmlns:mc="http://schemas.openxmlformats.org/markup-compatibility/2006" xmlns:aink="http://schemas.microsoft.com/office/drawing/2016/ink" xmlns:am3d="http://schemas.microsoft.com/office/drawing/2017/model3d" xmlns:o="urn:schemas-microsoft-com:office:office" xmlns:r="http://schemas.openxmlformats.org/officeDocument/2006/relationships" xmlns:m="http://schemas.openxmlformats.org/officeDocument/2006/math" xmlns:v="urn:schemas-microsoft-com:vml" xmlns:wp14="http://schemas.microsoft.com/office/word/2010/wordprocessingDrawing" xmlns:wp="http://schemas.openxmlformats.org/drawingml/2006/wordprocessingDrawing" xmlns:w10="urn:schemas-microsoft-com:office:word" xmlns:w="http://schemas.openxmlformats.org/wordprocessingml/2006/main" xmlns:w14="http://schemas.microsoft.com/office/word/2010/wordml" xmlns:w15="http://schemas.microsoft.com/office/word/2012/wordml" xmlns:w16cid="http://schemas.microsoft.com/office/word/2016/wordml/cid" xmlns:w16se="http://schemas.microsoft.com/office/word/2015/wordml/symex" xmlns:wpg="http://schemas.microsoft.com/office/word/2010/wordprocessingGroup" xmlns:wpi="http://schemas.microsoft.com/office/word/2010/wordprocessingInk" xmlns:wne="http://schemas.microsoft.com/office/word/2006/wordml" xmlns:wps="http://schemas.microsoft.com/office/word/2010/wordprocessingShape" mc:Ignorable="w14 w15 w16se w16cid wp14">
   <w:body>
+    <w:p>
+      <w:pPr>
+        <w:rPr>
+          <w:b/>
+        </w:rPr>
+      </w:pPr>
+      <w:r>
+        <w:rPr>
+          <w:b/>
+        </w:rPr>
+        <w:t>Kaiser criterion</w:t>
+      </w:r>
+      <w:r>
+        <w:rPr>
+          <w:b/>
+        </w:rPr>
+        <w:t>:</w:t>
+      </w:r>
+    </w:p>
+    <w:p>
+      <w:r>
+        <w:t xml:space="preserve">Using the </w:t>
+      </w:r>
+      <w:proofErr w:type="gramStart"/>
+      <w:r>
+        <w:t>scree(</w:t>
+      </w:r>
+      <w:proofErr w:type="gramEnd"/>
+      <w:r>
+        <w:t>) function from the psych package</w:t>
+      </w:r>
+      <w:r>
+        <w:t xml:space="preserve"> in R</w:t>
+      </w:r>
+      <w:r>
+        <w:t xml:space="preserve">, I conducted an initial factor analysis on the provided data.  This resulted in </w:t>
+      </w:r>
+      <w:r>
+        <w:t>the following</w:t>
+      </w:r>
+      <w:r>
+        <w:t xml:space="preserve"> array of eigen</w:t>
+      </w:r>
+      <w:r>
+        <w:t xml:space="preserve"> </w:t>
+      </w:r>
+      <w:r>
+        <w:t>values</w:t>
+      </w:r>
+      <w:r>
+        <w:t>:</w:t>
+      </w:r>
+    </w:p>
+    <w:p>
+      <w:pPr>
+        <w:ind w:left="720"/>
+        <w:rPr>
+          <w:i/>
+        </w:rPr>
+      </w:pPr>
+      <w:proofErr w:type="gramStart"/>
+      <w:r>
+        <w:rPr>
+          <w:i/>
+        </w:rPr>
+        <w:t>5</w:t>
+      </w:r>
+      <w:r>
+        <w:rPr>
+          <w:i/>
+        </w:rPr>
+        <w:t>.32  2.16</w:t>
+      </w:r>
+      <w:proofErr w:type="gramEnd"/>
+      <w:r>
+        <w:rPr>
+          <w:i/>
+        </w:rPr>
+        <w:t xml:space="preserve">  1.03  0.93  0.72  0.66  0.46  0.30  0.21  0.17 -0.01 -0.06 -0.13 -0.14 </w:t>
+      </w:r>
+    </w:p>
+    <w:p>
+      <w:pPr>
+        <w:ind w:left="720"/>
+        <w:rPr>
+          <w:i/>
+        </w:rPr>
+      </w:pPr>
+      <w:r>
+        <w:rPr>
+          <w:i/>
+        </w:rPr>
+        <w:t>-0.18 -0.24 -0.25 -0.29 -0.35 -0.38 -0.41 -0.48 -0.49 -0.55 -0.55 -0.65 -0.70 -0.79</w:t>
+      </w:r>
+    </w:p>
+    <w:p>
+      <w:r>
+        <w:t xml:space="preserve">As shown, </w:t>
+      </w:r>
+      <w:r>
+        <w:t>examining the dataset results in</w:t>
+      </w:r>
+      <w:r>
+        <w:t xml:space="preserve"> three eigenvalues </w:t>
+      </w:r>
+      <w:r>
+        <w:t>exceeding</w:t>
+      </w:r>
+      <w:r>
+        <w:t xml:space="preserve"> the 1.0 Kaiser criterion, and therefore based on this analysis I recommend examining 3 factors in this dataset.</w:t>
+      </w:r>
+    </w:p>
     <w:p/>
     <w:p>
-      <w:bookmarkStart w:id="0" w:name="_GoBack"/>
+      <w:pPr>
+        <w:rPr>
+          <w:b/>
+        </w:rPr>
+      </w:pPr>
+      <w:r>
+        <w:rPr>
+          <w:b/>
+        </w:rPr>
+        <w:t>Scree Plot:</w:t>
+      </w:r>
+    </w:p>
+    <w:p>
+      <w:pPr>
+        <w:jc w:val="center"/>
+      </w:pPr>
       <w:r>
         <w:rPr>
           <w:noProof/>
@@ -45,6 +172,376 @@
           </wp:inline>
         </w:drawing>
       </w:r>
+    </w:p>
+    <w:p>
+      <w:r>
+        <w:t>A visual evaluation of t</w:t>
+      </w:r>
+      <w:r>
+        <w:t xml:space="preserve">he scree plot </w:t>
+      </w:r>
+      <w:r>
+        <w:t xml:space="preserve">above indicates 3 factors as well, confirming </w:t>
+      </w:r>
+      <w:r>
+        <w:t>the Kaiser criterion</w:t>
+      </w:r>
+      <w:r>
+        <w:t xml:space="preserve"> evaluation.</w:t>
+      </w:r>
+      <w:r>
+        <w:t xml:space="preserve"> </w:t>
+      </w:r>
+    </w:p>
+    <w:p/>
+    <w:p>
+      <w:pPr>
+        <w:rPr>
+          <w:b/>
+        </w:rPr>
+      </w:pPr>
+      <w:r>
+        <w:rPr>
+          <w:b/>
+        </w:rPr>
+        <w:t>Parallel Analysis</w:t>
+      </w:r>
+    </w:p>
+    <w:p>
+      <w:r>
+        <w:t xml:space="preserve">I went on to use the </w:t>
+      </w:r>
+      <w:proofErr w:type="spellStart"/>
+      <w:proofErr w:type="gramStart"/>
+      <w:r>
+        <w:t>fa.parallel</w:t>
+      </w:r>
+      <w:proofErr w:type="spellEnd"/>
+      <w:proofErr w:type="gramEnd"/>
+      <w:r>
+        <w:t xml:space="preserve"> () function from the psych package in R to conduct a parallel analysis.  I used the default factor method, which is </w:t>
+      </w:r>
+      <w:proofErr w:type="spellStart"/>
+      <w:r>
+        <w:t>minres</w:t>
+      </w:r>
+      <w:proofErr w:type="spellEnd"/>
+      <w:r>
+        <w:t xml:space="preserve">.  </w:t>
+      </w:r>
+      <w:r>
+        <w:t xml:space="preserve">All other settings used were the default.  </w:t>
+      </w:r>
+      <w:r>
+        <w:t>Parallel analysis suggests that the dataset contains 6 factors to extract.</w:t>
+      </w:r>
+    </w:p>
+    <w:p>
+      <w:r>
+        <w:rPr>
+          <w:noProof/>
+        </w:rPr>
+        <w:lastRenderedPageBreak/>
+        <w:drawing>
+          <wp:inline distT="0" distB="0" distL="0" distR="0" wp14:anchorId="64D3BBC4" wp14:editId="0946F6A8">
+            <wp:extent cx="5943600" cy="1213485"/>
+            <wp:effectExtent l="0" t="0" r="0" b="5715"/>
+            <wp:docPr id="2" name="Picture 2"/>
+            <wp:cNvGraphicFramePr>
+              <a:graphicFrameLocks xmlns:a="http://schemas.openxmlformats.org/drawingml/2006/main" noChangeAspect="1"/>
+            </wp:cNvGraphicFramePr>
+            <a:graphic xmlns:a="http://schemas.openxmlformats.org/drawingml/2006/main">
+              <a:graphicData uri="http://schemas.openxmlformats.org/drawingml/2006/picture">
+                <pic:pic xmlns:pic="http://schemas.openxmlformats.org/drawingml/2006/picture">
+                  <pic:nvPicPr>
+                    <pic:cNvPr id="1" name=""/>
+                    <pic:cNvPicPr/>
+                  </pic:nvPicPr>
+                  <pic:blipFill>
+                    <a:blip r:embed="rId5"/>
+                    <a:stretch>
+                      <a:fillRect/>
+                    </a:stretch>
+                  </pic:blipFill>
+                  <pic:spPr>
+                    <a:xfrm>
+                      <a:off x="0" y="0"/>
+                      <a:ext cx="5943600" cy="1213485"/>
+                    </a:xfrm>
+                    <a:prstGeom prst="rect">
+                      <a:avLst/>
+                    </a:prstGeom>
+                  </pic:spPr>
+                </pic:pic>
+              </a:graphicData>
+            </a:graphic>
+          </wp:inline>
+        </w:drawing>
+      </w:r>
+    </w:p>
+    <w:p>
+      <w:r>
+        <w:rPr>
+          <w:noProof/>
+        </w:rPr>
+        <w:drawing>
+          <wp:inline distT="0" distB="0" distL="0" distR="0" wp14:anchorId="4DB2C48F" wp14:editId="169D8D42">
+            <wp:extent cx="3552825" cy="4164700"/>
+            <wp:effectExtent l="0" t="0" r="0" b="7620"/>
+            <wp:docPr id="6" name="Picture 6"/>
+            <wp:cNvGraphicFramePr>
+              <a:graphicFrameLocks xmlns:a="http://schemas.openxmlformats.org/drawingml/2006/main" noChangeAspect="1"/>
+            </wp:cNvGraphicFramePr>
+            <a:graphic xmlns:a="http://schemas.openxmlformats.org/drawingml/2006/main">
+              <a:graphicData uri="http://schemas.openxmlformats.org/drawingml/2006/picture">
+                <pic:pic xmlns:pic="http://schemas.openxmlformats.org/drawingml/2006/picture">
+                  <pic:nvPicPr>
+                    <pic:cNvPr id="1" name=""/>
+                    <pic:cNvPicPr/>
+                  </pic:nvPicPr>
+                  <pic:blipFill>
+                    <a:blip r:embed="rId6"/>
+                    <a:stretch>
+                      <a:fillRect/>
+                    </a:stretch>
+                  </pic:blipFill>
+                  <pic:spPr>
+                    <a:xfrm>
+                      <a:off x="0" y="0"/>
+                      <a:ext cx="3561300" cy="4174635"/>
+                    </a:xfrm>
+                    <a:prstGeom prst="rect">
+                      <a:avLst/>
+                    </a:prstGeom>
+                  </pic:spPr>
+                </pic:pic>
+              </a:graphicData>
+            </a:graphic>
+          </wp:inline>
+        </w:drawing>
+      </w:r>
+    </w:p>
+    <w:p>
+      <w:pPr>
+        <w:rPr>
+          <w:b/>
+        </w:rPr>
+      </w:pPr>
+    </w:p>
+    <w:p>
+      <w:pPr>
+        <w:rPr>
+          <w:b/>
+        </w:rPr>
+      </w:pPr>
+    </w:p>
+    <w:p>
+      <w:pPr>
+        <w:rPr>
+          <w:b/>
+        </w:rPr>
+      </w:pPr>
+    </w:p>
+    <w:p>
+      <w:pPr>
+        <w:rPr>
+          <w:b/>
+        </w:rPr>
+      </w:pPr>
+    </w:p>
+    <w:p>
+      <w:pPr>
+        <w:rPr>
+          <w:b/>
+        </w:rPr>
+      </w:pPr>
+    </w:p>
+    <w:p>
+      <w:pPr>
+        <w:rPr>
+          <w:b/>
+        </w:rPr>
+      </w:pPr>
+    </w:p>
+    <w:p>
+      <w:pPr>
+        <w:rPr>
+          <w:b/>
+        </w:rPr>
+      </w:pPr>
+    </w:p>
+    <w:p>
+      <w:pPr>
+        <w:rPr>
+          <w:b/>
+        </w:rPr>
+      </w:pPr>
+    </w:p>
+    <w:p>
+      <w:pPr>
+        <w:rPr>
+          <w:b/>
+        </w:rPr>
+      </w:pPr>
+    </w:p>
+    <w:p>
+      <w:pPr>
+        <w:rPr>
+          <w:b/>
+        </w:rPr>
+      </w:pPr>
+      <w:r>
+        <w:rPr>
+          <w:b/>
+        </w:rPr>
+        <w:lastRenderedPageBreak/>
+        <w:t>MAP Test</w:t>
+      </w:r>
+    </w:p>
+    <w:p>
+      <w:r>
+        <w:t xml:space="preserve">For the </w:t>
+      </w:r>
+      <w:proofErr w:type="spellStart"/>
+      <w:r>
+        <w:t>Velicer</w:t>
+      </w:r>
+      <w:proofErr w:type="spellEnd"/>
+      <w:r>
+        <w:t xml:space="preserve"> Minimum Average Partial criterion (MAP) test, I used the </w:t>
+      </w:r>
+      <w:proofErr w:type="gramStart"/>
+      <w:r>
+        <w:t>VSS(</w:t>
+      </w:r>
+      <w:proofErr w:type="gramEnd"/>
+      <w:r>
+        <w:t>) function from the psych package.  This function outputs results from a variety of exploratory factor analysis techniques.</w:t>
+      </w:r>
+      <w:r>
+        <w:t xml:space="preserve"> </w:t>
+      </w:r>
+      <w:r>
+        <w:t xml:space="preserve"> </w:t>
+      </w:r>
+      <w:r>
+        <w:t xml:space="preserve">Used default factoring technique </w:t>
+      </w:r>
+      <w:proofErr w:type="spellStart"/>
+      <w:r>
+        <w:t>minres</w:t>
+      </w:r>
+      <w:proofErr w:type="spellEnd"/>
+      <w:r>
+        <w:t>.</w:t>
+      </w:r>
+    </w:p>
+    <w:p>
+      <w:r>
+        <w:t xml:space="preserve">Results with </w:t>
+      </w:r>
+      <w:proofErr w:type="spellStart"/>
+      <w:r>
+        <w:t>oblmin</w:t>
+      </w:r>
+      <w:proofErr w:type="spellEnd"/>
+      <w:r>
+        <w:t xml:space="preserve"> rotation, target factor number 4:</w:t>
+      </w:r>
+    </w:p>
+    <w:p>
+      <w:r>
+        <w:rPr>
+          <w:noProof/>
+        </w:rPr>
+        <w:drawing>
+          <wp:inline distT="0" distB="0" distL="0" distR="0" wp14:anchorId="6AC54596" wp14:editId="5E632AC7">
+            <wp:extent cx="5943600" cy="1837055"/>
+            <wp:effectExtent l="0" t="0" r="0" b="0"/>
+            <wp:docPr id="8" name="Picture 8"/>
+            <wp:cNvGraphicFramePr>
+              <a:graphicFrameLocks xmlns:a="http://schemas.openxmlformats.org/drawingml/2006/main" noChangeAspect="1"/>
+            </wp:cNvGraphicFramePr>
+            <a:graphic xmlns:a="http://schemas.openxmlformats.org/drawingml/2006/main">
+              <a:graphicData uri="http://schemas.openxmlformats.org/drawingml/2006/picture">
+                <pic:pic xmlns:pic="http://schemas.openxmlformats.org/drawingml/2006/picture">
+                  <pic:nvPicPr>
+                    <pic:cNvPr id="1" name=""/>
+                    <pic:cNvPicPr/>
+                  </pic:nvPicPr>
+                  <pic:blipFill>
+                    <a:blip r:embed="rId7"/>
+                    <a:stretch>
+                      <a:fillRect/>
+                    </a:stretch>
+                  </pic:blipFill>
+                  <pic:spPr>
+                    <a:xfrm>
+                      <a:off x="0" y="0"/>
+                      <a:ext cx="5943600" cy="1837055"/>
+                    </a:xfrm>
+                    <a:prstGeom prst="rect">
+                      <a:avLst/>
+                    </a:prstGeom>
+                  </pic:spPr>
+                </pic:pic>
+              </a:graphicData>
+            </a:graphic>
+          </wp:inline>
+        </w:drawing>
+      </w:r>
+    </w:p>
+    <w:p>
+      <w:r>
+        <w:t>MAP test results in 2 factors to extract.</w:t>
+      </w:r>
+    </w:p>
+    <w:p/>
+    <w:p/>
+    <w:p/>
+    <w:p>
+      <w:r>
+        <w:rPr>
+          <w:noProof/>
+        </w:rPr>
+        <w:lastRenderedPageBreak/>
+        <w:drawing>
+          <wp:inline distT="0" distB="0" distL="0" distR="0" wp14:anchorId="7E6B41D9" wp14:editId="58FECF83">
+            <wp:extent cx="5943600" cy="6384925"/>
+            <wp:effectExtent l="0" t="0" r="0" b="0"/>
+            <wp:docPr id="9" name="Picture 9"/>
+            <wp:cNvGraphicFramePr>
+              <a:graphicFrameLocks xmlns:a="http://schemas.openxmlformats.org/drawingml/2006/main" noChangeAspect="1"/>
+            </wp:cNvGraphicFramePr>
+            <a:graphic xmlns:a="http://schemas.openxmlformats.org/drawingml/2006/main">
+              <a:graphicData uri="http://schemas.openxmlformats.org/drawingml/2006/picture">
+                <pic:pic xmlns:pic="http://schemas.openxmlformats.org/drawingml/2006/picture">
+                  <pic:nvPicPr>
+                    <pic:cNvPr id="1" name=""/>
+                    <pic:cNvPicPr/>
+                  </pic:nvPicPr>
+                  <pic:blipFill>
+                    <a:blip r:embed="rId8"/>
+                    <a:stretch>
+                      <a:fillRect/>
+                    </a:stretch>
+                  </pic:blipFill>
+                  <pic:spPr>
+                    <a:xfrm>
+                      <a:off x="0" y="0"/>
+                      <a:ext cx="5943600" cy="6384925"/>
+                    </a:xfrm>
+                    <a:prstGeom prst="rect">
+                      <a:avLst/>
+                    </a:prstGeom>
+                  </pic:spPr>
+                </pic:pic>
+              </a:graphicData>
+            </a:graphic>
+          </wp:inline>
+        </w:drawing>
+      </w:r>
+      <w:bookmarkStart w:id="0" w:name="_GoBack"/>
       <w:bookmarkEnd w:id="0"/>
     </w:p>
     <w:sectPr>
@@ -482,6 +979,59 @@
     <w:semiHidden/>
     <w:unhideWhenUsed/>
   </w:style>
+  <w:style w:type="paragraph" w:styleId="HTMLPreformatted">
+    <w:name w:val="HTML Preformatted"/>
+    <w:basedOn w:val="Normal"/>
+    <w:link w:val="HTMLPreformattedChar"/>
+    <w:uiPriority w:val="99"/>
+    <w:semiHidden/>
+    <w:unhideWhenUsed/>
+    <w:rsid w:val="0000536B"/>
+    <w:pPr>
+      <w:tabs>
+        <w:tab w:val="left" w:pos="916"/>
+        <w:tab w:val="left" w:pos="1832"/>
+        <w:tab w:val="left" w:pos="2748"/>
+        <w:tab w:val="left" w:pos="3664"/>
+        <w:tab w:val="left" w:pos="4580"/>
+        <w:tab w:val="left" w:pos="5496"/>
+        <w:tab w:val="left" w:pos="6412"/>
+        <w:tab w:val="left" w:pos="7328"/>
+        <w:tab w:val="left" w:pos="8244"/>
+        <w:tab w:val="left" w:pos="9160"/>
+        <w:tab w:val="left" w:pos="10076"/>
+        <w:tab w:val="left" w:pos="10992"/>
+        <w:tab w:val="left" w:pos="11908"/>
+        <w:tab w:val="left" w:pos="12824"/>
+        <w:tab w:val="left" w:pos="13740"/>
+        <w:tab w:val="left" w:pos="14656"/>
+      </w:tabs>
+      <w:spacing w:after="0" w:line="240" w:lineRule="auto"/>
+    </w:pPr>
+    <w:rPr>
+      <w:rFonts w:ascii="Courier New" w:eastAsia="Times New Roman" w:hAnsi="Courier New" w:cs="Courier New"/>
+      <w:sz w:val="20"/>
+      <w:szCs w:val="20"/>
+    </w:rPr>
+  </w:style>
+  <w:style w:type="character" w:customStyle="1" w:styleId="HTMLPreformattedChar">
+    <w:name w:val="HTML Preformatted Char"/>
+    <w:basedOn w:val="DefaultParagraphFont"/>
+    <w:link w:val="HTMLPreformatted"/>
+    <w:uiPriority w:val="99"/>
+    <w:semiHidden/>
+    <w:rsid w:val="0000536B"/>
+    <w:rPr>
+      <w:rFonts w:ascii="Courier New" w:eastAsia="Times New Roman" w:hAnsi="Courier New" w:cs="Courier New"/>
+      <w:sz w:val="20"/>
+      <w:szCs w:val="20"/>
+    </w:rPr>
+  </w:style>
+  <w:style w:type="character" w:customStyle="1" w:styleId="gnkrckgcgsb">
+    <w:name w:val="gnkrckgcgsb"/>
+    <w:basedOn w:val="DefaultParagraphFont"/>
+    <w:rsid w:val="0000536B"/>
+  </w:style>
 </w:styles>
 </file>
 

</xml_diff>